<commit_message>
objects basic types     ！
</commit_message>
<xml_diff>
--- a/src/com/eagle/document/scala笔记.docx
+++ b/src/com/eagle/document/scala笔记.docx
@@ -463,8 +463,338 @@
         </w:rPr>
         <w:t>代码更容易理解</w:t>
       </w:r>
+    </w:p>
+    <w:p>
+      <w:pPr>
+        <w:pStyle w:val="2"/>
+        <w:keepNext w:val="0"/>
+        <w:keepLines w:val="0"/>
+        <w:widowControl/>
+        <w:numPr>
+          <w:numId w:val="0"/>
+        </w:numPr>
+        <w:suppressLineNumbers w:val="0"/>
+        <w:spacing w:before="0" w:beforeAutospacing="1" w:after="0" w:afterAutospacing="1"/>
+        <w:ind w:right="0" w:rightChars="0"/>
+        <w:jc w:val="left"/>
+        <w:rPr>
+          <w:sz w:val="32"/>
+          <w:szCs w:val="32"/>
+        </w:rPr>
+      </w:pPr>
+    </w:p>
+    <w:p>
+      <w:pPr>
+        <w:pStyle w:val="2"/>
+        <w:keepNext w:val="0"/>
+        <w:keepLines w:val="0"/>
+        <w:widowControl/>
+        <w:numPr>
+          <w:numId w:val="0"/>
+        </w:numPr>
+        <w:suppressLineNumbers w:val="0"/>
+        <w:spacing w:before="0" w:beforeAutospacing="1" w:after="0" w:afterAutospacing="1"/>
+        <w:ind w:right="0" w:rightChars="0"/>
+        <w:jc w:val="left"/>
+        <w:rPr>
+          <w:sz w:val="32"/>
+          <w:szCs w:val="32"/>
+        </w:rPr>
+      </w:pPr>
+      <w:r>
+        <w:rPr>
+          <w:sz w:val="32"/>
+          <w:szCs w:val="32"/>
+        </w:rPr>
+        <w:t>chapter six Functional Objects</w:t>
+      </w:r>
+    </w:p>
+    <w:p>
+      <w:pPr>
+        <w:pStyle w:val="2"/>
+        <w:keepNext w:val="0"/>
+        <w:keepLines w:val="0"/>
+        <w:widowControl/>
+        <w:numPr>
+          <w:numId w:val="0"/>
+        </w:numPr>
+        <w:suppressLineNumbers w:val="0"/>
+        <w:spacing w:before="0" w:beforeAutospacing="1" w:after="0" w:afterAutospacing="1"/>
+        <w:ind w:right="0" w:rightChars="0"/>
+        <w:jc w:val="left"/>
+        <w:rPr>
+          <w:sz w:val="32"/>
+          <w:szCs w:val="32"/>
+        </w:rPr>
+      </w:pPr>
+      <w:r>
+        <w:rPr>
+          <w:sz w:val="32"/>
+          <w:szCs w:val="32"/>
+        </w:rPr>
+        <w:t xml:space="preserve">functional objects : that do not have any mutable state </w:t>
+      </w:r>
+    </w:p>
+    <w:p>
+      <w:pPr>
+        <w:pStyle w:val="2"/>
+        <w:keepNext w:val="0"/>
+        <w:keepLines w:val="0"/>
+        <w:widowControl/>
+        <w:numPr>
+          <w:numId w:val="0"/>
+        </w:numPr>
+        <w:suppressLineNumbers w:val="0"/>
+        <w:spacing w:before="0" w:beforeAutospacing="1" w:after="0" w:afterAutospacing="1"/>
+        <w:ind w:right="0" w:rightChars="0"/>
+        <w:jc w:val="left"/>
+        <w:rPr>
+          <w:sz w:val="32"/>
+          <w:szCs w:val="32"/>
+        </w:rPr>
+      </w:pPr>
+    </w:p>
+    <w:p>
+      <w:pPr>
+        <w:pStyle w:val="2"/>
+        <w:keepNext w:val="0"/>
+        <w:keepLines w:val="0"/>
+        <w:widowControl/>
+        <w:numPr>
+          <w:numId w:val="0"/>
+        </w:numPr>
+        <w:suppressLineNumbers w:val="0"/>
+        <w:spacing w:before="0" w:beforeAutospacing="1" w:after="0" w:afterAutospacing="1"/>
+        <w:ind w:right="0" w:rightChars="0"/>
+        <w:jc w:val="left"/>
+        <w:rPr>
+          <w:sz w:val="32"/>
+          <w:szCs w:val="32"/>
+        </w:rPr>
+      </w:pPr>
       <w:bookmarkStart w:id="0" w:name="_GoBack"/>
       <w:bookmarkEnd w:id="0"/>
+    </w:p>
+    <w:p>
+      <w:pPr>
+        <w:pStyle w:val="2"/>
+        <w:keepNext w:val="0"/>
+        <w:keepLines w:val="0"/>
+        <w:widowControl/>
+        <w:numPr>
+          <w:numId w:val="0"/>
+        </w:numPr>
+        <w:suppressLineNumbers w:val="0"/>
+        <w:spacing w:before="0" w:beforeAutospacing="1" w:after="0" w:afterAutospacing="1"/>
+        <w:ind w:right="0" w:rightChars="0"/>
+        <w:jc w:val="left"/>
+        <w:rPr>
+          <w:sz w:val="84"/>
+          <w:szCs w:val="84"/>
+        </w:rPr>
+      </w:pPr>
+      <w:r>
+        <w:rPr>
+          <w:sz w:val="84"/>
+          <w:szCs w:val="84"/>
+        </w:rPr>
+        <w:t>immutable object compare to mutable object</w:t>
+      </w:r>
+    </w:p>
+    <w:p>
+      <w:pPr>
+        <w:pStyle w:val="2"/>
+        <w:keepNext w:val="0"/>
+        <w:keepLines w:val="0"/>
+        <w:widowControl/>
+        <w:suppressLineNumbers w:val="0"/>
+        <w:rPr>
+          <w:sz w:val="44"/>
+          <w:szCs w:val="44"/>
+        </w:rPr>
+      </w:pPr>
+      <w:r>
+        <w:rPr>
+          <w:rFonts w:ascii="NimbusRomNo9L" w:hAnsi="NimbusRomNo9L" w:eastAsia="NimbusRomNo9L" w:cs="NimbusRomNo9L"/>
+          <w:sz w:val="44"/>
+          <w:szCs w:val="44"/>
+        </w:rPr>
+        <w:t xml:space="preserve">Immutable object trade-offs </w:t>
+      </w:r>
+    </w:p>
+    <w:p>
+      <w:pPr>
+        <w:pStyle w:val="2"/>
+        <w:keepNext w:val="0"/>
+        <w:keepLines w:val="0"/>
+        <w:widowControl/>
+        <w:suppressLineNumbers w:val="0"/>
+        <w:rPr>
+          <w:sz w:val="44"/>
+          <w:szCs w:val="44"/>
+        </w:rPr>
+      </w:pPr>
+      <w:r>
+        <w:rPr>
+          <w:rFonts w:hint="default" w:ascii="NimbusRomNo9L" w:hAnsi="NimbusRomNo9L" w:eastAsia="NimbusRomNo9L" w:cs="NimbusRomNo9L"/>
+          <w:sz w:val="44"/>
+          <w:szCs w:val="44"/>
+        </w:rPr>
+        <w:t>Immutable objects offer several advantages over mutable objects, and one potential disadvantage. First, immutable objects are often easier to reason about than mutable ones, because they do not have complex state spaces that change over time. Second, you can pass immutable objects around quite freely, whereas you may need to make defensive copies</w:t>
+      </w:r>
+      <w:r>
+        <w:rPr>
+          <w:rFonts w:hint="default" w:ascii="NimbusRomNo9L" w:hAnsi="NimbusRomNo9L" w:eastAsia="NimbusRomNo9L" w:cs="NimbusRomNo9L"/>
+          <w:sz w:val="44"/>
+          <w:szCs w:val="44"/>
+        </w:rPr>
+        <w:br w:type="textWrapping"/>
+      </w:r>
+      <w:r>
+        <w:rPr>
+          <w:rFonts w:hint="default" w:ascii="NimbusRomNo9L" w:hAnsi="NimbusRomNo9L" w:eastAsia="NimbusRomNo9L" w:cs="NimbusRomNo9L"/>
+          <w:sz w:val="44"/>
+          <w:szCs w:val="44"/>
+        </w:rPr>
+        <w:t xml:space="preserve">of mutable objects before passing them to other code. Third, there is no way for two threads concurrently accessing an immutable to corrupt its state once it has been properly constructed, because no thread can change the state of an immutable. Fourth, immutable objects make safe hash table keys. If a mutable object is mutated after it is placed into a </w:t>
+      </w:r>
+      <w:r>
+        <w:rPr>
+          <w:rFonts w:ascii="LuxiMono" w:hAnsi="LuxiMono" w:eastAsia="LuxiMono" w:cs="LuxiMono"/>
+          <w:sz w:val="44"/>
+          <w:szCs w:val="44"/>
+        </w:rPr>
+        <w:t>HashSet</w:t>
+      </w:r>
+      <w:r>
+        <w:rPr>
+          <w:rFonts w:hint="default" w:ascii="NimbusRomNo9L" w:hAnsi="NimbusRomNo9L" w:eastAsia="NimbusRomNo9L" w:cs="NimbusRomNo9L"/>
+          <w:sz w:val="44"/>
+          <w:szCs w:val="44"/>
+        </w:rPr>
+        <w:t xml:space="preserve">, for example, that object may not be found the next time you look into the </w:t>
+      </w:r>
+      <w:r>
+        <w:rPr>
+          <w:rFonts w:hint="default" w:ascii="LuxiMono" w:hAnsi="LuxiMono" w:eastAsia="LuxiMono" w:cs="LuxiMono"/>
+          <w:sz w:val="44"/>
+          <w:szCs w:val="44"/>
+        </w:rPr>
+        <w:t>HashSet</w:t>
+      </w:r>
+      <w:r>
+        <w:rPr>
+          <w:rFonts w:hint="default" w:ascii="NimbusRomNo9L" w:hAnsi="NimbusRomNo9L" w:eastAsia="NimbusRomNo9L" w:cs="NimbusRomNo9L"/>
+          <w:sz w:val="44"/>
+          <w:szCs w:val="44"/>
+        </w:rPr>
+        <w:t xml:space="preserve">. </w:t>
+      </w:r>
+    </w:p>
+    <w:p>
+      <w:pPr>
+        <w:pStyle w:val="2"/>
+        <w:keepNext w:val="0"/>
+        <w:keepLines w:val="0"/>
+        <w:widowControl/>
+        <w:suppressLineNumbers w:val="0"/>
+        <w:rPr>
+          <w:sz w:val="44"/>
+          <w:szCs w:val="44"/>
+        </w:rPr>
+      </w:pPr>
+      <w:r>
+        <w:rPr>
+          <w:rFonts w:hint="default" w:ascii="NimbusRomNo9L" w:hAnsi="NimbusRomNo9L" w:eastAsia="NimbusRomNo9L" w:cs="NimbusRomNo9L"/>
+          <w:sz w:val="44"/>
+          <w:szCs w:val="44"/>
+        </w:rPr>
+        <w:t>The main disadvantage of immutable objects is that they sometimes require that a large object graph be copied, whereas an update could</w:t>
+      </w:r>
+      <w:r>
+        <w:rPr>
+          <w:rFonts w:hint="default" w:ascii="NimbusRomNo9L" w:hAnsi="NimbusRomNo9L" w:eastAsia="NimbusRomNo9L" w:cs="NimbusRomNo9L"/>
+          <w:sz w:val="44"/>
+          <w:szCs w:val="44"/>
+        </w:rPr>
+        <w:br w:type="textWrapping"/>
+      </w:r>
+      <w:r>
+        <w:rPr>
+          <w:rFonts w:hint="default" w:ascii="NimbusRomNo9L" w:hAnsi="NimbusRomNo9L" w:eastAsia="NimbusRomNo9L" w:cs="NimbusRomNo9L"/>
+          <w:sz w:val="44"/>
+          <w:szCs w:val="44"/>
+        </w:rPr>
+        <w:t xml:space="preserve">be done in its place. In some cases this can be awkward to express and might also cause a performance bottleneck. As a result, it is not uncommon for libraries to provide mutable alternatives to immutable classes. For example, class </w:t>
+      </w:r>
+      <w:r>
+        <w:rPr>
+          <w:rFonts w:hint="default" w:ascii="LuxiMono" w:hAnsi="LuxiMono" w:eastAsia="LuxiMono" w:cs="LuxiMono"/>
+          <w:sz w:val="44"/>
+          <w:szCs w:val="44"/>
+        </w:rPr>
+        <w:t xml:space="preserve">StringBuilder </w:t>
+      </w:r>
+      <w:r>
+        <w:rPr>
+          <w:rFonts w:hint="default" w:ascii="NimbusRomNo9L" w:hAnsi="NimbusRomNo9L" w:eastAsia="NimbusRomNo9L" w:cs="NimbusRomNo9L"/>
+          <w:sz w:val="44"/>
+          <w:szCs w:val="44"/>
+        </w:rPr>
+        <w:t xml:space="preserve">is a mutable alternative to the immutable </w:t>
+      </w:r>
+      <w:r>
+        <w:rPr>
+          <w:rFonts w:hint="default" w:ascii="LuxiMono" w:hAnsi="LuxiMono" w:eastAsia="LuxiMono" w:cs="LuxiMono"/>
+          <w:sz w:val="44"/>
+          <w:szCs w:val="44"/>
+        </w:rPr>
+        <w:t>String</w:t>
+      </w:r>
+      <w:r>
+        <w:rPr>
+          <w:rFonts w:hint="default" w:ascii="NimbusRomNo9L" w:hAnsi="NimbusRomNo9L" w:eastAsia="NimbusRomNo9L" w:cs="NimbusRomNo9L"/>
+          <w:sz w:val="44"/>
+          <w:szCs w:val="44"/>
+        </w:rPr>
+        <w:t xml:space="preserve">. We’ll give you more information on designing mutable objects in Scala in </w:t>
+      </w:r>
+      <w:r>
+        <w:rPr>
+          <w:rFonts w:hint="default" w:ascii="NimbusRomNo9L" w:hAnsi="NimbusRomNo9L" w:eastAsia="NimbusRomNo9L" w:cs="NimbusRomNo9L"/>
+          <w:color w:val="002F90"/>
+          <w:sz w:val="44"/>
+          <w:szCs w:val="44"/>
+        </w:rPr>
+        <w:t>Chapter 18</w:t>
+      </w:r>
+      <w:r>
+        <w:rPr>
+          <w:rFonts w:hint="default" w:ascii="NimbusRomNo9L" w:hAnsi="NimbusRomNo9L" w:eastAsia="NimbusRomNo9L" w:cs="NimbusRomNo9L"/>
+          <w:sz w:val="44"/>
+          <w:szCs w:val="44"/>
+        </w:rPr>
+        <w:t xml:space="preserve">. </w:t>
+      </w:r>
+    </w:p>
+    <w:p>
+      <w:pPr>
+        <w:pStyle w:val="2"/>
+        <w:keepNext w:val="0"/>
+        <w:keepLines w:val="0"/>
+        <w:widowControl/>
+        <w:numPr>
+          <w:numId w:val="0"/>
+        </w:numPr>
+        <w:suppressLineNumbers w:val="0"/>
+        <w:spacing w:before="0" w:beforeAutospacing="1" w:after="0" w:afterAutospacing="1"/>
+        <w:ind w:right="0" w:rightChars="0"/>
+        <w:jc w:val="left"/>
+        <w:rPr>
+          <w:sz w:val="32"/>
+          <w:szCs w:val="32"/>
+        </w:rPr>
+      </w:pPr>
     </w:p>
     <w:p>
       <w:pPr>

</xml_diff>

<commit_message>
scala  identifier and functional programming in scala's book  ！
</commit_message>
<xml_diff>
--- a/src/com/eagle/document/scala笔记.docx
+++ b/src/com/eagle/document/scala笔记.docx
@@ -572,8 +572,6 @@
           <w:szCs w:val="32"/>
         </w:rPr>
       </w:pPr>
-      <w:bookmarkStart w:id="0" w:name="_GoBack"/>
-      <w:bookmarkEnd w:id="0"/>
     </w:p>
     <w:p>
       <w:pPr>
@@ -699,6 +697,7 @@
         <w:widowControl/>
         <w:suppressLineNumbers w:val="0"/>
         <w:rPr>
+          <w:rFonts w:hint="default" w:ascii="NimbusRomNo9L" w:hAnsi="NimbusRomNo9L" w:eastAsia="NimbusRomNo9L" w:cs="NimbusRomNo9L"/>
           <w:sz w:val="44"/>
           <w:szCs w:val="44"/>
         </w:rPr>
@@ -776,6 +775,163 @@
         </w:rPr>
         <w:t xml:space="preserve">. </w:t>
       </w:r>
+    </w:p>
+    <w:p>
+      <w:pPr>
+        <w:pStyle w:val="2"/>
+        <w:keepNext w:val="0"/>
+        <w:keepLines w:val="0"/>
+        <w:widowControl/>
+        <w:suppressLineNumbers w:val="0"/>
+        <w:rPr>
+          <w:rFonts w:hint="default" w:ascii="NimbusRomNo9L" w:hAnsi="NimbusRomNo9L" w:eastAsia="NimbusRomNo9L" w:cs="NimbusRomNo9L"/>
+          <w:sz w:val="44"/>
+          <w:szCs w:val="44"/>
+        </w:rPr>
+      </w:pPr>
+    </w:p>
+    <w:p>
+      <w:pPr>
+        <w:pStyle w:val="2"/>
+        <w:keepNext w:val="0"/>
+        <w:keepLines w:val="0"/>
+        <w:widowControl/>
+        <w:suppressLineNumbers w:val="0"/>
+        <w:rPr>
+          <w:rFonts w:hint="default" w:ascii="NimbusRomNo9L" w:hAnsi="NimbusRomNo9L" w:eastAsia="NimbusRomNo9L" w:cs="NimbusRomNo9L"/>
+          <w:sz w:val="44"/>
+          <w:szCs w:val="44"/>
+        </w:rPr>
+      </w:pPr>
+    </w:p>
+    <w:p>
+      <w:pPr>
+        <w:pStyle w:val="2"/>
+        <w:keepNext w:val="0"/>
+        <w:keepLines w:val="0"/>
+        <w:widowControl/>
+        <w:suppressLineNumbers w:val="0"/>
+        <w:rPr>
+          <w:rFonts w:hint="default" w:ascii="NimbusRomNo9L" w:hAnsi="NimbusRomNo9L" w:eastAsia="NimbusRomNo9L" w:cs="NimbusRomNo9L"/>
+          <w:sz w:val="44"/>
+          <w:szCs w:val="44"/>
+        </w:rPr>
+      </w:pPr>
+      <w:r>
+        <w:rPr>
+          <w:rFonts w:hint="default" w:ascii="NimbusRomNo9L" w:hAnsi="NimbusRomNo9L" w:eastAsia="NimbusRomNo9L" w:cs="NimbusRomNo9L"/>
+          <w:sz w:val="44"/>
+          <w:szCs w:val="44"/>
+        </w:rPr>
+        <w:t>scala的identifier 有：alphanumeric and operator</w:t>
+      </w:r>
+    </w:p>
+    <w:p>
+      <w:pPr>
+        <w:pStyle w:val="2"/>
+        <w:keepNext w:val="0"/>
+        <w:keepLines w:val="0"/>
+        <w:widowControl/>
+        <w:suppressLineNumbers w:val="0"/>
+        <w:rPr>
+          <w:rFonts w:hint="default" w:ascii="NimbusRomNo9L" w:hAnsi="NimbusRomNo9L" w:eastAsia="NimbusRomNo9L" w:cs="NimbusRomNo9L"/>
+          <w:sz w:val="44"/>
+          <w:szCs w:val="44"/>
+        </w:rPr>
+      </w:pPr>
+    </w:p>
+    <w:p>
+      <w:pPr>
+        <w:pStyle w:val="2"/>
+        <w:keepNext w:val="0"/>
+        <w:keepLines w:val="0"/>
+        <w:widowControl/>
+        <w:suppressLineNumbers w:val="0"/>
+        <w:rPr>
+          <w:sz w:val="44"/>
+          <w:szCs w:val="44"/>
+        </w:rPr>
+      </w:pPr>
+      <w:r>
+        <w:rPr>
+          <w:rFonts w:ascii="NimbusRomNo9L" w:hAnsi="NimbusRomNo9L" w:eastAsia="NimbusRomNo9L" w:cs="NimbusRomNo9L"/>
+          <w:sz w:val="44"/>
+          <w:szCs w:val="44"/>
+        </w:rPr>
+        <w:t xml:space="preserve">You have now seen the two most important ways to form an identifier in Scala: alphanumeric and operator </w:t>
+      </w:r>
+    </w:p>
+    <w:p>
+      <w:pPr>
+        <w:pStyle w:val="2"/>
+        <w:keepNext w:val="0"/>
+        <w:keepLines w:val="0"/>
+        <w:widowControl/>
+        <w:suppressLineNumbers w:val="0"/>
+        <w:rPr>
+          <w:rFonts w:hint="default" w:ascii="NimbusRomNo9L" w:hAnsi="NimbusRomNo9L" w:eastAsia="NimbusRomNo9L" w:cs="NimbusRomNo9L"/>
+          <w:sz w:val="44"/>
+          <w:szCs w:val="44"/>
+        </w:rPr>
+      </w:pPr>
+    </w:p>
+    <w:p>
+      <w:pPr>
+        <w:pStyle w:val="2"/>
+        <w:keepNext w:val="0"/>
+        <w:keepLines w:val="0"/>
+        <w:widowControl/>
+        <w:suppressLineNumbers w:val="0"/>
+        <w:rPr>
+          <w:rFonts w:hint="default" w:ascii="NimbusRomNo9L" w:hAnsi="NimbusRomNo9L" w:eastAsia="NimbusRomNo9L" w:cs="NimbusRomNo9L"/>
+          <w:sz w:val="44"/>
+          <w:szCs w:val="44"/>
+        </w:rPr>
+      </w:pPr>
+      <w:bookmarkStart w:id="0" w:name="_GoBack"/>
+      <w:bookmarkEnd w:id="0"/>
+    </w:p>
+    <w:p>
+      <w:pPr>
+        <w:pStyle w:val="2"/>
+        <w:keepNext w:val="0"/>
+        <w:keepLines w:val="0"/>
+        <w:widowControl/>
+        <w:suppressLineNumbers w:val="0"/>
+        <w:rPr>
+          <w:rFonts w:hint="default" w:ascii="NimbusRomNo9L" w:hAnsi="NimbusRomNo9L" w:eastAsia="NimbusRomNo9L" w:cs="NimbusRomNo9L"/>
+          <w:sz w:val="44"/>
+          <w:szCs w:val="44"/>
+        </w:rPr>
+      </w:pPr>
+    </w:p>
+    <w:p>
+      <w:pPr>
+        <w:pStyle w:val="2"/>
+        <w:keepNext w:val="0"/>
+        <w:keepLines w:val="0"/>
+        <w:widowControl/>
+        <w:suppressLineNumbers w:val="0"/>
+        <w:rPr>
+          <w:rFonts w:hint="default" w:ascii="NimbusRomNo9L" w:hAnsi="NimbusRomNo9L" w:eastAsia="NimbusRomNo9L" w:cs="NimbusRomNo9L"/>
+          <w:sz w:val="44"/>
+          <w:szCs w:val="44"/>
+        </w:rPr>
+      </w:pPr>
+    </w:p>
+    <w:p>
+      <w:pPr>
+        <w:pStyle w:val="2"/>
+        <w:keepNext w:val="0"/>
+        <w:keepLines w:val="0"/>
+        <w:widowControl/>
+        <w:suppressLineNumbers w:val="0"/>
+        <w:rPr>
+          <w:rFonts w:hint="default" w:ascii="NimbusRomNo9L" w:hAnsi="NimbusRomNo9L" w:eastAsia="NimbusRomNo9L" w:cs="NimbusRomNo9L"/>
+          <w:sz w:val="44"/>
+          <w:szCs w:val="44"/>
+        </w:rPr>
+      </w:pPr>
     </w:p>
     <w:p>
       <w:pPr>

</xml_diff>

<commit_message>
partially applied function  ！
</commit_message>
<xml_diff>
--- a/src/com/eagle/document/scala笔记.docx
+++ b/src/com/eagle/document/scala笔记.docx
@@ -888,8 +888,6 @@
           <w:szCs w:val="44"/>
         </w:rPr>
       </w:pPr>
-      <w:bookmarkStart w:id="0" w:name="_GoBack"/>
-      <w:bookmarkEnd w:id="0"/>
     </w:p>
     <w:p>
       <w:pPr>
@@ -966,8 +964,174 @@
         <w:ind w:right="0" w:rightChars="0"/>
         <w:jc w:val="left"/>
         <w:rPr>
-          <w:sz w:val="32"/>
-          <w:szCs w:val="32"/>
+          <w:sz w:val="72"/>
+          <w:szCs w:val="72"/>
+        </w:rPr>
+      </w:pPr>
+      <w:r>
+        <w:rPr>
+          <w:sz w:val="72"/>
+          <w:szCs w:val="72"/>
+        </w:rPr>
+        <w:t>Functions and Closures</w:t>
+      </w:r>
+    </w:p>
+    <w:p>
+      <w:pPr>
+        <w:pStyle w:val="2"/>
+        <w:keepNext w:val="0"/>
+        <w:keepLines w:val="0"/>
+        <w:widowControl/>
+        <w:numPr>
+          <w:numId w:val="0"/>
+        </w:numPr>
+        <w:suppressLineNumbers w:val="0"/>
+        <w:spacing w:before="0" w:beforeAutospacing="1" w:after="0" w:afterAutospacing="1"/>
+        <w:ind w:right="0" w:rightChars="0"/>
+        <w:jc w:val="left"/>
+        <w:rPr>
+          <w:sz w:val="72"/>
+          <w:szCs w:val="72"/>
+        </w:rPr>
+      </w:pPr>
+    </w:p>
+    <w:p>
+      <w:pPr>
+        <w:pStyle w:val="2"/>
+        <w:keepNext w:val="0"/>
+        <w:keepLines w:val="0"/>
+        <w:widowControl/>
+        <w:numPr>
+          <w:numId w:val="0"/>
+        </w:numPr>
+        <w:suppressLineNumbers w:val="0"/>
+        <w:spacing w:before="0" w:beforeAutospacing="1" w:after="0" w:afterAutospacing="1"/>
+        <w:ind w:right="0" w:rightChars="0"/>
+        <w:jc w:val="left"/>
+        <w:rPr>
+          <w:sz w:val="72"/>
+          <w:szCs w:val="72"/>
+        </w:rPr>
+      </w:pPr>
+      <w:r>
+        <w:rPr>
+          <w:sz w:val="72"/>
+          <w:szCs w:val="72"/>
+        </w:rPr>
+        <w:t>方法和函数的关系：</w:t>
+      </w:r>
+    </w:p>
+    <w:p>
+      <w:pPr>
+        <w:pStyle w:val="2"/>
+        <w:keepNext w:val="0"/>
+        <w:keepLines w:val="0"/>
+        <w:widowControl/>
+        <w:suppressLineNumbers w:val="0"/>
+        <w:rPr>
+          <w:rFonts w:ascii="NimbusRomNo9L" w:hAnsi="NimbusRomNo9L" w:eastAsia="NimbusRomNo9L" w:cs="NimbusRomNo9L"/>
+          <w:sz w:val="44"/>
+          <w:szCs w:val="44"/>
+        </w:rPr>
+      </w:pPr>
+      <w:r>
+        <w:rPr>
+          <w:rFonts w:ascii="NimbusRomNo9L" w:hAnsi="NimbusRomNo9L" w:eastAsia="NimbusRomNo9L" w:cs="NimbusRomNo9L"/>
+          <w:sz w:val="44"/>
+          <w:szCs w:val="44"/>
+        </w:rPr>
+        <w:t xml:space="preserve">methods, which are functions that are members of some object </w:t>
+      </w:r>
+    </w:p>
+    <w:p>
+      <w:pPr>
+        <w:pStyle w:val="2"/>
+        <w:keepNext w:val="0"/>
+        <w:keepLines w:val="0"/>
+        <w:widowControl/>
+        <w:suppressLineNumbers w:val="0"/>
+        <w:rPr>
+          <w:rFonts w:ascii="NimbusRomNo9L" w:hAnsi="NimbusRomNo9L" w:eastAsia="NimbusRomNo9L" w:cs="NimbusRomNo9L"/>
+          <w:sz w:val="44"/>
+          <w:szCs w:val="44"/>
+        </w:rPr>
+      </w:pPr>
+      <w:r>
+        <w:rPr>
+          <w:rFonts w:ascii="NimbusRomNo9L" w:hAnsi="NimbusRomNo9L" w:eastAsia="NimbusRomNo9L" w:cs="NimbusRomNo9L"/>
+          <w:sz w:val="44"/>
+          <w:szCs w:val="44"/>
+        </w:rPr>
+        <w:t>【方法是属于某些对象的函数，可以看出方法是函数的特例，函数包括方法】</w:t>
+      </w:r>
+    </w:p>
+    <w:p>
+      <w:pPr>
+        <w:pStyle w:val="2"/>
+        <w:keepNext w:val="0"/>
+        <w:keepLines w:val="0"/>
+        <w:widowControl/>
+        <w:suppressLineNumbers w:val="0"/>
+        <w:rPr>
+          <w:rFonts w:ascii="NimbusRomNo9L" w:hAnsi="NimbusRomNo9L" w:eastAsia="NimbusRomNo9L" w:cs="NimbusRomNo9L"/>
+          <w:sz w:val="44"/>
+          <w:szCs w:val="44"/>
+        </w:rPr>
+      </w:pPr>
+      <w:bookmarkStart w:id="0" w:name="_GoBack"/>
+      <w:bookmarkEnd w:id="0"/>
+    </w:p>
+    <w:p>
+      <w:pPr>
+        <w:pStyle w:val="2"/>
+        <w:keepNext w:val="0"/>
+        <w:keepLines w:val="0"/>
+        <w:widowControl/>
+        <w:suppressLineNumbers w:val="0"/>
+        <w:rPr>
+          <w:sz w:val="44"/>
+          <w:szCs w:val="44"/>
+        </w:rPr>
+      </w:pPr>
+      <w:r>
+        <w:rPr>
+          <w:rFonts w:ascii="NimbusRomNo9L" w:hAnsi="NimbusRomNo9L" w:eastAsia="NimbusRomNo9L" w:cs="NimbusRomNo9L"/>
+          <w:sz w:val="44"/>
+          <w:szCs w:val="44"/>
+        </w:rPr>
+        <w:t xml:space="preserve">the concept of a function in Scala is more general than a method. </w:t>
+      </w:r>
+    </w:p>
+    <w:p>
+      <w:pPr>
+        <w:pStyle w:val="2"/>
+        <w:keepNext w:val="0"/>
+        <w:keepLines w:val="0"/>
+        <w:widowControl/>
+        <w:suppressLineNumbers w:val="0"/>
+        <w:rPr>
+          <w:rFonts w:ascii="NimbusRomNo9L" w:hAnsi="NimbusRomNo9L" w:eastAsia="NimbusRomNo9L" w:cs="NimbusRomNo9L"/>
+          <w:sz w:val="44"/>
+          <w:szCs w:val="44"/>
+        </w:rPr>
+      </w:pPr>
+    </w:p>
+    <w:p>
+      <w:pPr>
+        <w:pStyle w:val="2"/>
+        <w:keepNext w:val="0"/>
+        <w:keepLines w:val="0"/>
+        <w:widowControl/>
+        <w:numPr>
+          <w:numId w:val="0"/>
+        </w:numPr>
+        <w:suppressLineNumbers w:val="0"/>
+        <w:spacing w:before="0" w:beforeAutospacing="1" w:after="0" w:afterAutospacing="1"/>
+        <w:ind w:right="0" w:rightChars="0"/>
+        <w:jc w:val="left"/>
+        <w:rPr>
+          <w:sz w:val="72"/>
+          <w:szCs w:val="72"/>
         </w:rPr>
       </w:pPr>
     </w:p>

</xml_diff>

<commit_message>
build in control structure ！
</commit_message>
<xml_diff>
--- a/src/com/eagle/document/scala笔记.docx
+++ b/src/com/eagle/document/scala笔记.docx
@@ -1078,29 +1078,165 @@
           <w:szCs w:val="44"/>
         </w:rPr>
       </w:pPr>
+    </w:p>
+    <w:p>
+      <w:pPr>
+        <w:pStyle w:val="2"/>
+        <w:keepNext w:val="0"/>
+        <w:keepLines w:val="0"/>
+        <w:widowControl/>
+        <w:suppressLineNumbers w:val="0"/>
+        <w:rPr>
+          <w:rFonts w:ascii="NimbusRomNo9L" w:hAnsi="NimbusRomNo9L" w:eastAsia="NimbusRomNo9L" w:cs="NimbusRomNo9L"/>
+          <w:sz w:val="44"/>
+          <w:szCs w:val="44"/>
+        </w:rPr>
+      </w:pPr>
+      <w:r>
+        <w:rPr>
+          <w:rFonts w:ascii="NimbusRomNo9L" w:hAnsi="NimbusRomNo9L" w:eastAsia="NimbusRomNo9L" w:cs="NimbusRomNo9L"/>
+          <w:sz w:val="44"/>
+          <w:szCs w:val="44"/>
+        </w:rPr>
+        <w:t xml:space="preserve">the concept of a function in Scala is more general than a method. </w:t>
+      </w:r>
+    </w:p>
+    <w:p>
+      <w:pPr>
+        <w:pStyle w:val="2"/>
+        <w:keepNext w:val="0"/>
+        <w:keepLines w:val="0"/>
+        <w:widowControl/>
+        <w:suppressLineNumbers w:val="0"/>
+        <w:rPr>
+          <w:rFonts w:ascii="NimbusRomNo9L" w:hAnsi="NimbusRomNo9L" w:eastAsia="NimbusRomNo9L" w:cs="NimbusRomNo9L"/>
+          <w:sz w:val="44"/>
+          <w:szCs w:val="44"/>
+        </w:rPr>
+      </w:pPr>
+    </w:p>
+    <w:p>
+      <w:pPr>
+        <w:pStyle w:val="2"/>
+        <w:keepNext w:val="0"/>
+        <w:keepLines w:val="0"/>
+        <w:widowControl/>
+        <w:suppressLineNumbers w:val="0"/>
+        <w:rPr>
+          <w:rFonts w:ascii="NimbusRomNo9L" w:hAnsi="NimbusRomNo9L" w:eastAsia="NimbusRomNo9L" w:cs="NimbusRomNo9L"/>
+          <w:sz w:val="44"/>
+          <w:szCs w:val="44"/>
+        </w:rPr>
+      </w:pPr>
+    </w:p>
+    <w:p>
+      <w:pPr>
+        <w:pStyle w:val="2"/>
+        <w:keepNext w:val="0"/>
+        <w:keepLines w:val="0"/>
+        <w:widowControl/>
+        <w:suppressLineNumbers w:val="0"/>
+        <w:rPr>
+          <w:rFonts w:ascii="NimbusRomNo9L" w:hAnsi="NimbusRomNo9L" w:eastAsia="NimbusRomNo9L" w:cs="NimbusRomNo9L"/>
+          <w:sz w:val="44"/>
+          <w:szCs w:val="44"/>
+        </w:rPr>
+      </w:pPr>
+      <w:r>
+        <w:rPr>
+          <w:rFonts w:ascii="NimbusRomNo9L" w:hAnsi="NimbusRomNo9L" w:eastAsia="NimbusRomNo9L" w:cs="NimbusRomNo9L"/>
+          <w:sz w:val="44"/>
+          <w:szCs w:val="44"/>
+        </w:rPr>
+        <w:t xml:space="preserve">Scala supports repeated parameters, named arguments, and default arguments. </w:t>
+      </w:r>
+    </w:p>
+    <w:p>
+      <w:pPr>
+        <w:pStyle w:val="2"/>
+        <w:keepNext w:val="0"/>
+        <w:keepLines w:val="0"/>
+        <w:widowControl/>
+        <w:suppressLineNumbers w:val="0"/>
+        <w:rPr>
+          <w:sz w:val="44"/>
+          <w:szCs w:val="44"/>
+        </w:rPr>
+      </w:pPr>
+      <w:r>
+        <w:rPr>
+          <w:rFonts w:ascii="NimbusRomNo9L" w:hAnsi="NimbusRomNo9L" w:eastAsia="NimbusRomNo9L" w:cs="NimbusRomNo9L"/>
+          <w:sz w:val="44"/>
+          <w:szCs w:val="44"/>
+        </w:rPr>
+        <w:t>Functions</w:t>
+      </w:r>
+      <w:r>
+        <w:rPr>
+          <w:rFonts w:hint="default" w:ascii="NimbusRomNo9L" w:hAnsi="NimbusRomNo9L" w:eastAsia="NimbusRomNo9L" w:cs="NimbusRomNo9L"/>
+          <w:sz w:val="44"/>
+          <w:szCs w:val="44"/>
+        </w:rPr>
+        <w:t xml:space="preserve"> whi</w:t>
+      </w:r>
       <w:bookmarkStart w:id="0" w:name="_GoBack"/>
       <w:bookmarkEnd w:id="0"/>
-    </w:p>
-    <w:p>
-      <w:pPr>
-        <w:pStyle w:val="2"/>
-        <w:keepNext w:val="0"/>
-        <w:keepLines w:val="0"/>
-        <w:widowControl/>
-        <w:suppressLineNumbers w:val="0"/>
-        <w:rPr>
-          <w:sz w:val="44"/>
-          <w:szCs w:val="44"/>
-        </w:rPr>
-      </w:pPr>
-      <w:r>
-        <w:rPr>
-          <w:rFonts w:ascii="NimbusRomNo9L" w:hAnsi="NimbusRomNo9L" w:eastAsia="NimbusRomNo9L" w:cs="NimbusRomNo9L"/>
-          <w:sz w:val="44"/>
-          <w:szCs w:val="44"/>
-        </w:rPr>
-        <w:t xml:space="preserve">the concept of a function in Scala is more general than a method. </w:t>
-      </w:r>
+      <w:r>
+        <w:rPr>
+          <w:rFonts w:hint="default" w:ascii="NimbusRomNo9L" w:hAnsi="NimbusRomNo9L" w:eastAsia="NimbusRomNo9L" w:cs="NimbusRomNo9L"/>
+          <w:sz w:val="44"/>
+          <w:szCs w:val="44"/>
+        </w:rPr>
+        <w:t xml:space="preserve">ch call themselves as their last action, are called </w:t>
+      </w:r>
+      <w:r>
+        <w:rPr>
+          <w:rFonts w:hint="default" w:ascii="NimbusRomNo9L" w:hAnsi="NimbusRomNo9L" w:eastAsia="NimbusRomNo9L" w:cs="NimbusRomNo9L"/>
+          <w:i/>
+          <w:color w:val="002F90"/>
+          <w:sz w:val="44"/>
+          <w:szCs w:val="44"/>
+        </w:rPr>
+        <w:t xml:space="preserve">tail </w:t>
+      </w:r>
+      <w:r>
+        <w:rPr>
+          <w:rFonts w:hint="default" w:ascii="NimbusRomNo9L" w:hAnsi="NimbusRomNo9L" w:eastAsia="NimbusRomNo9L" w:cs="NimbusRomNo9L"/>
+          <w:i/>
+          <w:color w:val="002F90"/>
+          <w:sz w:val="44"/>
+          <w:szCs w:val="44"/>
+        </w:rPr>
+        <w:t>recursive</w:t>
+      </w:r>
+    </w:p>
+    <w:p>
+      <w:pPr>
+        <w:pStyle w:val="2"/>
+        <w:keepNext w:val="0"/>
+        <w:keepLines w:val="0"/>
+        <w:widowControl/>
+        <w:suppressLineNumbers w:val="0"/>
+        <w:rPr>
+          <w:rFonts w:ascii="NimbusRomNo9L" w:hAnsi="NimbusRomNo9L" w:eastAsia="NimbusRomNo9L" w:cs="NimbusRomNo9L"/>
+          <w:sz w:val="44"/>
+          <w:szCs w:val="44"/>
+        </w:rPr>
+      </w:pPr>
+    </w:p>
+    <w:p>
+      <w:pPr>
+        <w:pStyle w:val="2"/>
+        <w:keepNext w:val="0"/>
+        <w:keepLines w:val="0"/>
+        <w:widowControl/>
+        <w:suppressLineNumbers w:val="0"/>
+        <w:rPr>
+          <w:rFonts w:ascii="NimbusRomNo9L" w:hAnsi="NimbusRomNo9L" w:eastAsia="NimbusRomNo9L" w:cs="NimbusRomNo9L"/>
+          <w:sz w:val="44"/>
+          <w:szCs w:val="44"/>
+        </w:rPr>
+      </w:pPr>
     </w:p>
     <w:p>
       <w:pPr>

</xml_diff>

<commit_message>
high order function ！
</commit_message>
<xml_diff>
--- a/src/com/eagle/document/scala笔记.docx
+++ b/src/com/eagle/document/scala笔记.docx
@@ -1159,6 +1159,9 @@
         <w:widowControl/>
         <w:suppressLineNumbers w:val="0"/>
         <w:rPr>
+          <w:rFonts w:hint="default" w:ascii="NimbusRomNo9L" w:hAnsi="NimbusRomNo9L" w:eastAsia="NimbusRomNo9L" w:cs="NimbusRomNo9L"/>
+          <w:i/>
+          <w:color w:val="002F90"/>
           <w:sz w:val="44"/>
           <w:szCs w:val="44"/>
         </w:rPr>
@@ -1177,38 +1180,240 @@
           <w:sz w:val="44"/>
           <w:szCs w:val="44"/>
         </w:rPr>
-        <w:t xml:space="preserve"> whi</w:t>
+        <w:t xml:space="preserve"> which call themselves as their last action, are called </w:t>
+      </w:r>
+      <w:r>
+        <w:rPr>
+          <w:rFonts w:hint="default" w:ascii="NimbusRomNo9L" w:hAnsi="NimbusRomNo9L" w:eastAsia="NimbusRomNo9L" w:cs="NimbusRomNo9L"/>
+          <w:i/>
+          <w:color w:val="002F90"/>
+          <w:sz w:val="44"/>
+          <w:szCs w:val="44"/>
+        </w:rPr>
+        <w:t xml:space="preserve">tail </w:t>
+      </w:r>
+      <w:r>
+        <w:rPr>
+          <w:rFonts w:hint="default" w:ascii="NimbusRomNo9L" w:hAnsi="NimbusRomNo9L" w:eastAsia="NimbusRomNo9L" w:cs="NimbusRomNo9L"/>
+          <w:i/>
+          <w:color w:val="002F90"/>
+          <w:sz w:val="44"/>
+          <w:szCs w:val="44"/>
+        </w:rPr>
+        <w:t>recursive</w:t>
+      </w:r>
+    </w:p>
+    <w:p>
+      <w:pPr>
+        <w:pStyle w:val="2"/>
+        <w:keepNext w:val="0"/>
+        <w:keepLines w:val="0"/>
+        <w:widowControl/>
+        <w:suppressLineNumbers w:val="0"/>
+        <w:rPr>
+          <w:rFonts w:hint="default" w:ascii="NimbusRomNo9L" w:hAnsi="NimbusRomNo9L" w:eastAsia="NimbusRomNo9L" w:cs="NimbusRomNo9L"/>
+          <w:i/>
+          <w:color w:val="002F90"/>
+          <w:sz w:val="44"/>
+          <w:szCs w:val="44"/>
+        </w:rPr>
+      </w:pPr>
+    </w:p>
+    <w:p>
+      <w:pPr>
+        <w:pStyle w:val="2"/>
+        <w:keepNext w:val="0"/>
+        <w:keepLines w:val="0"/>
+        <w:widowControl/>
+        <w:suppressLineNumbers w:val="0"/>
+        <w:rPr>
+          <w:rFonts w:hint="default" w:ascii="NimbusRomNo9L" w:hAnsi="NimbusRomNo9L" w:eastAsia="NimbusRomNo9L" w:cs="NimbusRomNo9L"/>
+          <w:i/>
+          <w:color w:val="002F90"/>
+          <w:sz w:val="44"/>
+          <w:szCs w:val="44"/>
+        </w:rPr>
+      </w:pPr>
+    </w:p>
+    <w:p>
+      <w:pPr>
+        <w:pStyle w:val="2"/>
+        <w:keepNext w:val="0"/>
+        <w:keepLines w:val="0"/>
+        <w:widowControl/>
+        <w:suppressLineNumbers w:val="0"/>
+        <w:rPr>
+          <w:rFonts w:hint="default" w:ascii="NimbusRomNo9L" w:hAnsi="NimbusRomNo9L" w:eastAsia="NimbusRomNo9L" w:cs="NimbusRomNo9L"/>
+          <w:i/>
+          <w:color w:val="002F90"/>
+          <w:sz w:val="44"/>
+          <w:szCs w:val="44"/>
+        </w:rPr>
+      </w:pPr>
+      <w:r>
+        <w:rPr>
+          <w:rFonts w:hint="default" w:ascii="NimbusRomNo9L" w:hAnsi="NimbusRomNo9L" w:eastAsia="NimbusRomNo9L" w:cs="NimbusRomNo9L"/>
+          <w:i/>
+          <w:color w:val="002F90"/>
+          <w:sz w:val="44"/>
+          <w:szCs w:val="44"/>
+        </w:rPr>
+        <w:t>函数式编程是跟命令式编程相比较的。</w:t>
+      </w:r>
+    </w:p>
+    <w:p>
+      <w:pPr>
+        <w:pStyle w:val="2"/>
+        <w:keepNext w:val="0"/>
+        <w:keepLines w:val="0"/>
+        <w:widowControl/>
+        <w:suppressLineNumbers w:val="0"/>
+        <w:rPr>
+          <w:rFonts w:hint="default" w:ascii="NimbusRomNo9L" w:hAnsi="NimbusRomNo9L" w:eastAsia="NimbusRomNo9L" w:cs="NimbusRomNo9L"/>
+          <w:i/>
+          <w:color w:val="002F90"/>
+          <w:sz w:val="44"/>
+          <w:szCs w:val="44"/>
+        </w:rPr>
+      </w:pPr>
+      <w:r>
+        <w:rPr>
+          <w:rFonts w:hint="default" w:ascii="NimbusRomNo9L" w:hAnsi="NimbusRomNo9L" w:eastAsia="NimbusRomNo9L" w:cs="NimbusRomNo9L"/>
+          <w:i/>
+          <w:color w:val="002F90"/>
+          <w:sz w:val="44"/>
+          <w:szCs w:val="44"/>
+        </w:rPr>
+        <w:t>面向对象是跟面向过程相比较的。</w:t>
+      </w:r>
+    </w:p>
+    <w:p>
+      <w:pPr>
+        <w:pStyle w:val="2"/>
+        <w:keepNext w:val="0"/>
+        <w:keepLines w:val="0"/>
+        <w:widowControl/>
+        <w:suppressLineNumbers w:val="0"/>
+        <w:rPr>
+          <w:rFonts w:hint="default" w:ascii="NimbusRomNo9L" w:hAnsi="NimbusRomNo9L" w:eastAsia="NimbusRomNo9L" w:cs="NimbusRomNo9L"/>
+          <w:i/>
+          <w:color w:val="002F90"/>
+          <w:sz w:val="44"/>
+          <w:szCs w:val="44"/>
+        </w:rPr>
+      </w:pPr>
+    </w:p>
+    <w:p>
+      <w:pPr>
+        <w:pStyle w:val="2"/>
+        <w:keepNext w:val="0"/>
+        <w:keepLines w:val="0"/>
+        <w:widowControl/>
+        <w:suppressLineNumbers w:val="0"/>
+        <w:rPr>
+          <w:rFonts w:hint="default" w:ascii="NimbusRomNo9L" w:hAnsi="NimbusRomNo9L" w:eastAsia="NimbusRomNo9L" w:cs="NimbusRomNo9L"/>
+          <w:i/>
+          <w:color w:val="002F90"/>
+          <w:sz w:val="44"/>
+          <w:szCs w:val="44"/>
+        </w:rPr>
+      </w:pPr>
+      <w:r>
+        <w:rPr>
+          <w:rFonts w:hint="default" w:ascii="NimbusRomNo9L" w:hAnsi="NimbusRomNo9L" w:eastAsia="NimbusRomNo9L" w:cs="NimbusRomNo9L"/>
+          <w:i/>
+          <w:color w:val="002F90"/>
+          <w:sz w:val="44"/>
+          <w:szCs w:val="44"/>
+        </w:rPr>
+        <w:t>在scala中完全可以用函数递归代替循环</w:t>
+      </w:r>
+    </w:p>
+    <w:p>
+      <w:pPr>
+        <w:pStyle w:val="2"/>
+        <w:keepNext w:val="0"/>
+        <w:keepLines w:val="0"/>
+        <w:widowControl/>
+        <w:suppressLineNumbers w:val="0"/>
+        <w:rPr>
+          <w:rFonts w:hint="default" w:ascii="NimbusRomNo9L" w:hAnsi="NimbusRomNo9L" w:eastAsia="NimbusRomNo9L" w:cs="NimbusRomNo9L"/>
+          <w:i/>
+          <w:color w:val="002F90"/>
+          <w:sz w:val="44"/>
+          <w:szCs w:val="44"/>
+        </w:rPr>
+      </w:pPr>
+    </w:p>
+    <w:p>
+      <w:pPr>
+        <w:pStyle w:val="2"/>
+        <w:keepNext w:val="0"/>
+        <w:keepLines w:val="0"/>
+        <w:widowControl/>
+        <w:suppressLineNumbers w:val="0"/>
+        <w:rPr>
+          <w:rFonts w:hint="default" w:ascii="NimbusRomNo9L" w:hAnsi="NimbusRomNo9L" w:eastAsia="NimbusRomNo9L" w:cs="NimbusRomNo9L"/>
+          <w:i/>
+          <w:color w:val="002F90"/>
+          <w:sz w:val="44"/>
+          <w:szCs w:val="44"/>
+        </w:rPr>
+      </w:pPr>
+    </w:p>
+    <w:p>
+      <w:pPr>
+        <w:pStyle w:val="2"/>
+        <w:keepNext w:val="0"/>
+        <w:keepLines w:val="0"/>
+        <w:widowControl/>
+        <w:suppressLineNumbers w:val="0"/>
+      </w:pPr>
+      <w:r>
+        <w:rPr>
+          <w:rFonts w:ascii="NimbusRomNo9L" w:hAnsi="NimbusRomNo9L" w:eastAsia="NimbusRomNo9L" w:cs="NimbusRomNo9L"/>
+          <w:i/>
+          <w:sz w:val="22"/>
+          <w:szCs w:val="22"/>
+        </w:rPr>
+        <w:t>higher-order functions</w:t>
+      </w:r>
+      <w:r>
+        <w:rPr>
+          <w:rFonts w:hint="default" w:ascii="NimbusRomNo9L" w:hAnsi="NimbusRomNo9L" w:eastAsia="NimbusRomNo9L" w:cs="NimbusRomNo9L"/>
+          <w:sz w:val="22"/>
+          <w:szCs w:val="22"/>
+        </w:rPr>
+        <w:t xml:space="preserve">—functions that take functions as parameters—give you extra opportunities to condense and simplify code. </w:t>
+      </w:r>
+    </w:p>
+    <w:p>
+      <w:pPr>
+        <w:pStyle w:val="2"/>
+        <w:keepNext w:val="0"/>
+        <w:keepLines w:val="0"/>
+        <w:widowControl/>
+        <w:suppressLineNumbers w:val="0"/>
+        <w:rPr>
+          <w:rFonts w:hint="default" w:ascii="NimbusRomNo9L" w:hAnsi="NimbusRomNo9L" w:eastAsia="NimbusRomNo9L" w:cs="NimbusRomNo9L"/>
+          <w:i/>
+          <w:color w:val="002F90"/>
+          <w:sz w:val="44"/>
+          <w:szCs w:val="44"/>
+        </w:rPr>
+      </w:pPr>
+      <w:r>
+        <w:rPr>
+          <w:rFonts w:hint="default" w:ascii="NimbusRomNo9L" w:hAnsi="NimbusRomNo9L" w:eastAsia="NimbusRomNo9L" w:cs="NimbusRomNo9L"/>
+          <w:i/>
+          <w:color w:val="002F90"/>
+          <w:sz w:val="44"/>
+          <w:szCs w:val="44"/>
+        </w:rPr>
+        <w:t>一个带有函数为参数的函数称为高阶函数</w:t>
       </w:r>
       <w:bookmarkStart w:id="0" w:name="_GoBack"/>
       <w:bookmarkEnd w:id="0"/>
-      <w:r>
-        <w:rPr>
-          <w:rFonts w:hint="default" w:ascii="NimbusRomNo9L" w:hAnsi="NimbusRomNo9L" w:eastAsia="NimbusRomNo9L" w:cs="NimbusRomNo9L"/>
-          <w:sz w:val="44"/>
-          <w:szCs w:val="44"/>
-        </w:rPr>
-        <w:t xml:space="preserve">ch call themselves as their last action, are called </w:t>
-      </w:r>
-      <w:r>
-        <w:rPr>
-          <w:rFonts w:hint="default" w:ascii="NimbusRomNo9L" w:hAnsi="NimbusRomNo9L" w:eastAsia="NimbusRomNo9L" w:cs="NimbusRomNo9L"/>
-          <w:i/>
-          <w:color w:val="002F90"/>
-          <w:sz w:val="44"/>
-          <w:szCs w:val="44"/>
-        </w:rPr>
-        <w:t xml:space="preserve">tail </w:t>
-      </w:r>
-      <w:r>
-        <w:rPr>
-          <w:rFonts w:hint="default" w:ascii="NimbusRomNo9L" w:hAnsi="NimbusRomNo9L" w:eastAsia="NimbusRomNo9L" w:cs="NimbusRomNo9L"/>
-          <w:i/>
-          <w:color w:val="002F90"/>
-          <w:sz w:val="44"/>
-          <w:szCs w:val="44"/>
-        </w:rPr>
-        <w:t>recursive</w:t>
-      </w:r>
     </w:p>
     <w:p>
       <w:pPr>

</xml_diff>

<commit_message>
work with Lists ！
</commit_message>
<xml_diff>
--- a/src/com/eagle/document/scala笔记.docx
+++ b/src/com/eagle/document/scala笔记.docx
@@ -1461,88 +1461,167 @@
           <w:szCs w:val="44"/>
         </w:rPr>
       </w:pPr>
+    </w:p>
+    <w:p>
+      <w:pPr>
+        <w:pStyle w:val="2"/>
+        <w:keepNext w:val="0"/>
+        <w:keepLines w:val="0"/>
+        <w:widowControl/>
+        <w:suppressLineNumbers w:val="0"/>
+        <w:rPr>
+          <w:rFonts w:hint="default" w:ascii="NimbusRomNo9L" w:hAnsi="NimbusRomNo9L" w:eastAsia="NimbusRomNo9L" w:cs="NimbusRomNo9L"/>
+          <w:i/>
+          <w:color w:val="002F90"/>
+          <w:sz w:val="44"/>
+          <w:szCs w:val="44"/>
+        </w:rPr>
+      </w:pPr>
+      <w:r>
+        <w:rPr>
+          <w:rFonts w:hint="default" w:ascii="NimbusRomNo9L" w:hAnsi="NimbusRomNo9L" w:eastAsia="NimbusRomNo9L" w:cs="NimbusRomNo9L"/>
+          <w:i/>
+          <w:color w:val="002F90"/>
+          <w:sz w:val="44"/>
+          <w:szCs w:val="44"/>
+        </w:rPr>
+        <w:t>组合是一个类中引用另一个类</w:t>
+      </w:r>
+    </w:p>
+    <w:p>
+      <w:pPr>
+        <w:pStyle w:val="2"/>
+        <w:keepNext w:val="0"/>
+        <w:keepLines w:val="0"/>
+        <w:widowControl/>
+        <w:suppressLineNumbers w:val="0"/>
+        <w:rPr>
+          <w:rFonts w:hint="default" w:ascii="NimbusRomNo9L" w:hAnsi="NimbusRomNo9L" w:eastAsia="NimbusRomNo9L" w:cs="NimbusRomNo9L"/>
+          <w:i/>
+          <w:color w:val="002F90"/>
+          <w:sz w:val="44"/>
+          <w:szCs w:val="44"/>
+        </w:rPr>
+      </w:pPr>
+      <w:r>
+        <w:rPr>
+          <w:rFonts w:hint="default" w:ascii="NimbusRomNo9L" w:hAnsi="NimbusRomNo9L" w:eastAsia="NimbusRomNo9L" w:cs="NimbusRomNo9L"/>
+          <w:i/>
+          <w:color w:val="002F90"/>
+          <w:sz w:val="44"/>
+          <w:szCs w:val="44"/>
+        </w:rPr>
+        <w:t>继承是父类和子类的关系</w:t>
+      </w:r>
+    </w:p>
+    <w:p>
+      <w:pPr>
+        <w:pStyle w:val="2"/>
+        <w:keepNext w:val="0"/>
+        <w:keepLines w:val="0"/>
+        <w:widowControl/>
+        <w:suppressLineNumbers w:val="0"/>
+        <w:rPr>
+          <w:rFonts w:hint="default" w:ascii="NimbusRomNo9L" w:hAnsi="NimbusRomNo9L" w:eastAsia="NimbusRomNo9L" w:cs="NimbusRomNo9L"/>
+          <w:i/>
+          <w:color w:val="002F90"/>
+          <w:sz w:val="44"/>
+          <w:szCs w:val="44"/>
+        </w:rPr>
+      </w:pPr>
+    </w:p>
+    <w:p>
+      <w:pPr>
+        <w:pStyle w:val="2"/>
+        <w:keepNext w:val="0"/>
+        <w:keepLines w:val="0"/>
+        <w:widowControl/>
+        <w:suppressLineNumbers w:val="0"/>
+        <w:rPr>
+          <w:rFonts w:hint="default" w:ascii="NimbusRomNo9L" w:hAnsi="NimbusRomNo9L" w:eastAsia="NimbusRomNo9L" w:cs="NimbusRomNo9L"/>
+          <w:i/>
+          <w:color w:val="002F90"/>
+          <w:sz w:val="44"/>
+          <w:szCs w:val="44"/>
+        </w:rPr>
+      </w:pPr>
+      <w:r>
+        <w:rPr>
+          <w:rFonts w:hint="default" w:ascii="NimbusRomNo9L" w:hAnsi="NimbusRomNo9L" w:eastAsia="NimbusRomNo9L" w:cs="NimbusRomNo9L"/>
+          <w:i/>
+          <w:color w:val="002F90"/>
+          <w:sz w:val="44"/>
+          <w:szCs w:val="44"/>
+        </w:rPr>
+        <w:t>high-order function definition:</w:t>
+      </w:r>
+    </w:p>
+    <w:p>
+      <w:pPr>
+        <w:pStyle w:val="2"/>
+        <w:keepNext w:val="0"/>
+        <w:keepLines w:val="0"/>
+        <w:widowControl/>
+        <w:suppressLineNumbers w:val="0"/>
+        <w:rPr>
+          <w:sz w:val="52"/>
+          <w:szCs w:val="52"/>
+        </w:rPr>
+      </w:pPr>
+      <w:r>
+        <w:rPr>
+          <w:rFonts w:ascii="NimbusRomNo9L" w:hAnsi="NimbusRomNo9L" w:eastAsia="NimbusRomNo9L" w:cs="NimbusRomNo9L"/>
+          <w:sz w:val="52"/>
+          <w:szCs w:val="52"/>
+        </w:rPr>
+        <w:t xml:space="preserve">a function is “higher-order” if it takes one or more other func- tions as a parameters. </w:t>
+      </w:r>
+    </w:p>
+    <w:p>
+      <w:pPr>
+        <w:pStyle w:val="2"/>
+        <w:keepNext w:val="0"/>
+        <w:keepLines w:val="0"/>
+        <w:widowControl/>
+        <w:suppressLineNumbers w:val="0"/>
+        <w:rPr>
+          <w:rFonts w:hint="default" w:ascii="NimbusRomNo9L" w:hAnsi="NimbusRomNo9L" w:eastAsia="NimbusRomNo9L" w:cs="NimbusRomNo9L"/>
+          <w:i/>
+          <w:color w:val="002F90"/>
+          <w:sz w:val="44"/>
+          <w:szCs w:val="44"/>
+        </w:rPr>
+      </w:pPr>
+    </w:p>
+    <w:p>
+      <w:pPr>
+        <w:pStyle w:val="2"/>
+        <w:keepNext w:val="0"/>
+        <w:keepLines w:val="0"/>
+        <w:widowControl/>
+        <w:suppressLineNumbers w:val="0"/>
+        <w:rPr>
+          <w:rFonts w:ascii="NimbusRomNo9L" w:hAnsi="NimbusRomNo9L" w:eastAsia="NimbusRomNo9L" w:cs="NimbusRomNo9L"/>
+          <w:sz w:val="44"/>
+          <w:szCs w:val="44"/>
+        </w:rPr>
+      </w:pPr>
+    </w:p>
+    <w:p>
+      <w:pPr>
+        <w:pStyle w:val="2"/>
+        <w:keepNext w:val="0"/>
+        <w:keepLines w:val="0"/>
+        <w:widowControl/>
+        <w:suppressLineNumbers w:val="0"/>
+        <w:rPr>
+          <w:rFonts w:ascii="NimbusRomNo9L" w:hAnsi="NimbusRomNo9L" w:eastAsia="NimbusRomNo9L" w:cs="NimbusRomNo9L"/>
+          <w:sz w:val="44"/>
+          <w:szCs w:val="44"/>
+        </w:rPr>
+      </w:pPr>
       <w:bookmarkStart w:id="0" w:name="_GoBack"/>
       <w:bookmarkEnd w:id="0"/>
-    </w:p>
-    <w:p>
-      <w:pPr>
-        <w:pStyle w:val="2"/>
-        <w:keepNext w:val="0"/>
-        <w:keepLines w:val="0"/>
-        <w:widowControl/>
-        <w:suppressLineNumbers w:val="0"/>
-        <w:rPr>
-          <w:rFonts w:hint="default" w:ascii="NimbusRomNo9L" w:hAnsi="NimbusRomNo9L" w:eastAsia="NimbusRomNo9L" w:cs="NimbusRomNo9L"/>
-          <w:i/>
-          <w:color w:val="002F90"/>
-          <w:sz w:val="44"/>
-          <w:szCs w:val="44"/>
-        </w:rPr>
-      </w:pPr>
-      <w:r>
-        <w:rPr>
-          <w:rFonts w:hint="default" w:ascii="NimbusRomNo9L" w:hAnsi="NimbusRomNo9L" w:eastAsia="NimbusRomNo9L" w:cs="NimbusRomNo9L"/>
-          <w:i/>
-          <w:color w:val="002F90"/>
-          <w:sz w:val="44"/>
-          <w:szCs w:val="44"/>
-        </w:rPr>
-        <w:t>组合是一个类中引用另一个类</w:t>
-      </w:r>
-    </w:p>
-    <w:p>
-      <w:pPr>
-        <w:pStyle w:val="2"/>
-        <w:keepNext w:val="0"/>
-        <w:keepLines w:val="0"/>
-        <w:widowControl/>
-        <w:suppressLineNumbers w:val="0"/>
-        <w:rPr>
-          <w:rFonts w:hint="default" w:ascii="NimbusRomNo9L" w:hAnsi="NimbusRomNo9L" w:eastAsia="NimbusRomNo9L" w:cs="NimbusRomNo9L"/>
-          <w:i/>
-          <w:color w:val="002F90"/>
-          <w:sz w:val="44"/>
-          <w:szCs w:val="44"/>
-        </w:rPr>
-      </w:pPr>
-      <w:r>
-        <w:rPr>
-          <w:rFonts w:hint="default" w:ascii="NimbusRomNo9L" w:hAnsi="NimbusRomNo9L" w:eastAsia="NimbusRomNo9L" w:cs="NimbusRomNo9L"/>
-          <w:i/>
-          <w:color w:val="002F90"/>
-          <w:sz w:val="44"/>
-          <w:szCs w:val="44"/>
-        </w:rPr>
-        <w:t>继承是父类和子类的关系</w:t>
-      </w:r>
-    </w:p>
-    <w:p>
-      <w:pPr>
-        <w:pStyle w:val="2"/>
-        <w:keepNext w:val="0"/>
-        <w:keepLines w:val="0"/>
-        <w:widowControl/>
-        <w:suppressLineNumbers w:val="0"/>
-        <w:rPr>
-          <w:rFonts w:ascii="NimbusRomNo9L" w:hAnsi="NimbusRomNo9L" w:eastAsia="NimbusRomNo9L" w:cs="NimbusRomNo9L"/>
-          <w:sz w:val="44"/>
-          <w:szCs w:val="44"/>
-        </w:rPr>
-      </w:pPr>
-    </w:p>
-    <w:p>
-      <w:pPr>
-        <w:pStyle w:val="2"/>
-        <w:keepNext w:val="0"/>
-        <w:keepLines w:val="0"/>
-        <w:widowControl/>
-        <w:suppressLineNumbers w:val="0"/>
-        <w:rPr>
-          <w:rFonts w:ascii="NimbusRomNo9L" w:hAnsi="NimbusRomNo9L" w:eastAsia="NimbusRomNo9L" w:cs="NimbusRomNo9L"/>
-          <w:sz w:val="44"/>
-          <w:szCs w:val="44"/>
-        </w:rPr>
-      </w:pPr>
     </w:p>
     <w:p>
       <w:pPr>

</xml_diff>